<commit_message>
update and keep moving
</commit_message>
<xml_diff>
--- a/简单总结.docx
+++ b/简单总结.docx
@@ -109,14 +109,25 @@
         </w:rPr>
         <w:t>注意:</w:t>
       </w:r>
-      <w:r>
-        <w:rPr>
-          <w:rFonts w:hint="eastAsia"/>
-          <w:b/>
-          <w:bCs/>
-          <w:color w:val="FF0000"/>
-        </w:rPr>
-        <w:t>一个测例可能有多组数据输入</w:t>
+      <w:proofErr w:type="gramStart"/>
+      <w:r>
+        <w:rPr>
+          <w:rFonts w:hint="eastAsia"/>
+          <w:b/>
+          <w:bCs/>
+          <w:color w:val="FF0000"/>
+        </w:rPr>
+        <w:t>一个测例可能</w:t>
+      </w:r>
+      <w:proofErr w:type="gramEnd"/>
+      <w:r>
+        <w:rPr>
+          <w:rFonts w:hint="eastAsia"/>
+          <w:b/>
+          <w:bCs/>
+          <w:color w:val="FF0000"/>
+        </w:rPr>
+        <w:t>有多组数据输入</w:t>
       </w:r>
       <w:r>
         <w:rPr>
@@ -152,7 +163,27 @@
           <w:bCs/>
           <w:color w:val="FF0000"/>
         </w:rPr>
-        <w:t>注意测例相互之间的初始化</w:t>
+        <w:t>注意</w:t>
+      </w:r>
+      <w:proofErr w:type="gramStart"/>
+      <w:r>
+        <w:rPr>
+          <w:rFonts w:hint="eastAsia"/>
+          <w:b/>
+          <w:bCs/>
+          <w:color w:val="FF0000"/>
+        </w:rPr>
+        <w:t>测例相互</w:t>
+      </w:r>
+      <w:proofErr w:type="gramEnd"/>
+      <w:r>
+        <w:rPr>
+          <w:rFonts w:hint="eastAsia"/>
+          <w:b/>
+          <w:bCs/>
+          <w:color w:val="FF0000"/>
+        </w:rPr>
+        <w:t>之间的初始化</w:t>
       </w:r>
     </w:p>
     <w:p/>
@@ -263,7 +294,21 @@
         <w:rPr>
           <w:rFonts w:hint="eastAsia"/>
         </w:rPr>
-        <w:t>注意在使用goto语句时，如果是括号最后位置记得加上;</w:t>
+        <w:t>注意在使用</w:t>
+      </w:r>
+      <w:proofErr w:type="spellStart"/>
+      <w:r>
+        <w:rPr>
+          <w:rFonts w:hint="eastAsia"/>
+        </w:rPr>
+        <w:t>goto</w:t>
+      </w:r>
+      <w:proofErr w:type="spellEnd"/>
+      <w:r>
+        <w:rPr>
+          <w:rFonts w:hint="eastAsia"/>
+        </w:rPr>
+        <w:t>语句时，如果是括号最后位置记得加上;</w:t>
       </w:r>
     </w:p>
     <w:p/>
@@ -323,7 +368,14 @@
         <w:rPr>
           <w:rFonts w:hint="eastAsia"/>
         </w:rPr>
-        <w:t xml:space="preserve">动态规划 </w:t>
+        <w:t>动态规划</w:t>
+      </w:r>
+      <w:proofErr w:type="gramStart"/>
+      <w:r>
+        <w:rPr>
+          <w:rFonts w:hint="eastAsia"/>
+        </w:rPr>
+        <w:t xml:space="preserve"> </w:t>
       </w:r>
       <w:r>
         <w:t xml:space="preserve">  </w:t>
@@ -332,7 +384,14 @@
         <w:rPr>
           <w:rFonts w:hint="eastAsia"/>
         </w:rPr>
-        <w:t>递增子序列</w:t>
+        <w:t>递增</w:t>
+      </w:r>
+      <w:proofErr w:type="gramEnd"/>
+      <w:r>
+        <w:rPr>
+          <w:rFonts w:hint="eastAsia"/>
+        </w:rPr>
+        <w:t>子序列</w:t>
       </w:r>
     </w:p>
     <w:p>
@@ -341,133 +400,207 @@
           <w:rFonts w:hint="eastAsia"/>
         </w:rPr>
         <w:t>最大不下降子序列</w:t>
-      </w:r>
-    </w:p>
-    <w:p/>
-    <w:p>
-      <w:r>
-        <w:rPr>
-          <w:rFonts w:hint="eastAsia"/>
-        </w:rPr>
-        <w:t>匈牙利算法</w:t>
-      </w:r>
-    </w:p>
-    <w:p/>
-    <w:p>
-      <w:r>
-        <w:rPr>
-          <w:rFonts w:hint="eastAsia"/>
-        </w:rPr>
-        <w:t>第3</w:t>
-      </w:r>
-      <w:r>
-        <w:t>8</w:t>
-      </w:r>
-      <w:r>
-        <w:rPr>
-          <w:rFonts w:hint="eastAsia"/>
-        </w:rPr>
-        <w:t>题</w:t>
-      </w:r>
-    </w:p>
-    <w:p>
-      <w:pPr>
-        <w:rPr>
-          <w:b/>
-          <w:bCs/>
-          <w:color w:val="FF0000"/>
-        </w:rPr>
-      </w:pPr>
-      <w:r>
-        <w:rPr>
-          <w:rFonts w:hint="eastAsia"/>
-          <w:b/>
-          <w:bCs/>
-          <w:color w:val="FF0000"/>
-        </w:rPr>
-        <w:t>注意多组输出添加换行</w:t>
-      </w:r>
-    </w:p>
-    <w:p>
-      <w:pPr>
-        <w:rPr>
-          <w:b/>
-          <w:bCs/>
-          <w:color w:val="FF0000"/>
-        </w:rPr>
-      </w:pPr>
-      <w:r>
-        <w:rPr>
-          <w:b/>
-          <w:bCs/>
-          <w:color w:val="FF0000"/>
-        </w:rPr>
-        <w:t>%g 把输出的值按照%e或者%f类型中输出长度较小的方式输出</w:t>
-      </w:r>
-    </w:p>
-    <w:p>
-      <w:pPr>
-        <w:rPr>
-          <w:b/>
-          <w:bCs/>
-          <w:color w:val="FF0000"/>
-        </w:rPr>
-      </w:pPr>
-    </w:p>
-    <w:p>
-      <w:r>
-        <w:rPr>
-          <w:rFonts w:hint="eastAsia"/>
-        </w:rPr>
-        <w:t>第4</w:t>
-      </w:r>
-      <w:r>
-        <w:t>1</w:t>
-      </w:r>
-      <w:r>
-        <w:rPr>
-          <w:rFonts w:hint="eastAsia"/>
-        </w:rPr>
-        <w:t>题 码砝码</w:t>
-      </w:r>
-    </w:p>
-    <w:p>
-      <w:r>
-        <w:rPr>
-          <w:rFonts w:hint="eastAsia"/>
-        </w:rPr>
-        <w:t>最好动态分配内存</w:t>
-      </w:r>
-    </w:p>
-    <w:p>
-      <w:pPr>
-        <w:rPr>
-          <w:rFonts w:hint="eastAsia"/>
-          <w:b/>
-          <w:bCs/>
-          <w:color w:val="FF0000"/>
-        </w:rPr>
-      </w:pPr>
-      <w:r>
-        <w:rPr>
-          <w:rFonts w:hint="eastAsia"/>
-          <w:b/>
-          <w:bCs/>
-          <w:color w:val="FF0000"/>
-        </w:rPr>
-        <w:t>注意思路</w:t>
-      </w:r>
-      <w:r>
-        <w:rPr>
-          <w:rFonts w:hint="eastAsia"/>
-          <w:b/>
-          <w:bCs/>
-          <w:color w:val="FF0000"/>
-        </w:rPr>
-        <w:t xml:space="preserve"> 类似于动态规划,动态在前面的基础上进行增加</w:t>
       </w:r>
       <w:bookmarkStart w:id="0" w:name="_GoBack"/>
       <w:bookmarkEnd w:id="0"/>
+    </w:p>
+    <w:p/>
+    <w:p>
+      <w:r>
+        <w:rPr>
+          <w:rFonts w:hint="eastAsia"/>
+        </w:rPr>
+        <w:t>匈牙利算法</w:t>
+      </w:r>
+    </w:p>
+    <w:p/>
+    <w:p>
+      <w:r>
+        <w:rPr>
+          <w:rFonts w:hint="eastAsia"/>
+        </w:rPr>
+        <w:t>第3</w:t>
+      </w:r>
+      <w:r>
+        <w:t>8</w:t>
+      </w:r>
+      <w:r>
+        <w:rPr>
+          <w:rFonts w:hint="eastAsia"/>
+        </w:rPr>
+        <w:t>题</w:t>
+      </w:r>
+    </w:p>
+    <w:p>
+      <w:pPr>
+        <w:rPr>
+          <w:b/>
+          <w:bCs/>
+          <w:color w:val="FF0000"/>
+        </w:rPr>
+      </w:pPr>
+      <w:r>
+        <w:rPr>
+          <w:rFonts w:hint="eastAsia"/>
+          <w:b/>
+          <w:bCs/>
+          <w:color w:val="FF0000"/>
+        </w:rPr>
+        <w:t>注意多组输出添加换行</w:t>
+      </w:r>
+    </w:p>
+    <w:p>
+      <w:pPr>
+        <w:rPr>
+          <w:b/>
+          <w:bCs/>
+          <w:color w:val="FF0000"/>
+        </w:rPr>
+      </w:pPr>
+      <w:r>
+        <w:rPr>
+          <w:b/>
+          <w:bCs/>
+          <w:color w:val="FF0000"/>
+        </w:rPr>
+        <w:t>%g 把输出的</w:t>
+      </w:r>
+      <w:proofErr w:type="gramStart"/>
+      <w:r>
+        <w:rPr>
+          <w:b/>
+          <w:bCs/>
+          <w:color w:val="FF0000"/>
+        </w:rPr>
+        <w:t>值按照</w:t>
+      </w:r>
+      <w:proofErr w:type="gramEnd"/>
+      <w:r>
+        <w:rPr>
+          <w:b/>
+          <w:bCs/>
+          <w:color w:val="FF0000"/>
+        </w:rPr>
+        <w:t>%e或者%f类型中输出长度较小的方式输出</w:t>
+      </w:r>
+    </w:p>
+    <w:p>
+      <w:pPr>
+        <w:rPr>
+          <w:b/>
+          <w:bCs/>
+          <w:color w:val="FF0000"/>
+        </w:rPr>
+      </w:pPr>
+    </w:p>
+    <w:p>
+      <w:r>
+        <w:rPr>
+          <w:rFonts w:hint="eastAsia"/>
+        </w:rPr>
+        <w:t>第4</w:t>
+      </w:r>
+      <w:r>
+        <w:t>1</w:t>
+      </w:r>
+      <w:r>
+        <w:rPr>
+          <w:rFonts w:hint="eastAsia"/>
+        </w:rPr>
+        <w:t>题 码砝码</w:t>
+      </w:r>
+    </w:p>
+    <w:p>
+      <w:r>
+        <w:rPr>
+          <w:rFonts w:hint="eastAsia"/>
+        </w:rPr>
+        <w:t>最好动态分配内存</w:t>
+      </w:r>
+    </w:p>
+    <w:p>
+      <w:pPr>
+        <w:rPr>
+          <w:b/>
+          <w:bCs/>
+          <w:color w:val="FF0000"/>
+        </w:rPr>
+      </w:pPr>
+      <w:r>
+        <w:rPr>
+          <w:rFonts w:hint="eastAsia"/>
+          <w:b/>
+          <w:bCs/>
+          <w:color w:val="FF0000"/>
+        </w:rPr>
+        <w:t>注意思路</w:t>
+      </w:r>
+      <w:r>
+        <w:rPr>
+          <w:rFonts w:hint="eastAsia"/>
+          <w:b/>
+          <w:bCs/>
+          <w:color w:val="FF0000"/>
+        </w:rPr>
+        <w:t xml:space="preserve"> 类似于动态规划,动态在前面的基础上进行增加</w:t>
+      </w:r>
+    </w:p>
+    <w:p>
+      <w:pPr>
+        <w:rPr>
+          <w:b/>
+          <w:bCs/>
+          <w:color w:val="FF0000"/>
+        </w:rPr>
+      </w:pPr>
+    </w:p>
+    <w:p>
+      <w:r>
+        <w:rPr>
+          <w:rFonts w:hint="eastAsia"/>
+        </w:rPr>
+        <w:t>第4</w:t>
+      </w:r>
+      <w:r>
+        <w:t>3</w:t>
+      </w:r>
+      <w:r>
+        <w:rPr>
+          <w:rFonts w:hint="eastAsia"/>
+        </w:rPr>
+        <w:t>题</w:t>
+      </w:r>
+    </w:p>
+    <w:p>
+      <w:r>
+        <w:rPr>
+          <w:rFonts w:hint="eastAsia"/>
+        </w:rPr>
+        <w:t>思路不够清晰</w:t>
+      </w:r>
+    </w:p>
+    <w:p>
+      <w:hyperlink r:id="rId9" w:history="1">
+        <w:r>
+          <w:rPr>
+            <w:rStyle w:val="a7"/>
+          </w:rPr>
+          <w:t>https://www.cnblogs.com/wanghang-learning/p/9430672.html</w:t>
+        </w:r>
+      </w:hyperlink>
+    </w:p>
+    <w:p>
+      <w:pPr>
+        <w:rPr>
+          <w:rFonts w:hint="eastAsia"/>
+        </w:rPr>
+      </w:pPr>
+      <w:r>
+        <w:rPr>
+          <w:rFonts w:hint="eastAsia"/>
+        </w:rPr>
+        <w:t>广度优先搜索、深度优先搜索、回溯</w:t>
+      </w:r>
     </w:p>
     <w:p/>
     <w:p/>

</xml_diff>